<commit_message>
fixed some tiny errors
.00001 nanosecs for throughput, superscript not useless
</commit_message>
<xml_diff>
--- a/README_hw6.docx
+++ b/README_hw6.docx
@@ -110,7 +110,13 @@
         <w:t>8</w:t>
       </w:r>
       <w:r>
-        <w:t xml:space="preserve"> operations in .01 microsecs to 9 operations. This is because </w:t>
+        <w:t xml:space="preserve"> operations in </w:t>
+      </w:r>
+      <w:r>
+        <w:t xml:space="preserve">.00001 nanoseconds </w:t>
+      </w:r>
+      <w:r>
+        <w:t xml:space="preserve">to 9 operations. This is because </w:t>
       </w:r>
       <w:r>
         <w:t>the workload is mostly gets, and my revised cache takes the same amount of time to get a present element, and less time to get an absent element.</w:t>
@@ -1042,7 +1048,25 @@
           <w:sz w:val="20"/>
           <w:szCs w:val="20"/>
         </w:rPr>
-        <w:t xml:space="preserve">Running useless mandatory script </w:t>
+        <w:t xml:space="preserve">Running </w:t>
+      </w:r>
+      <w:r>
+        <w:rPr>
+          <w:rFonts w:ascii="Monaco" w:hAnsi="Monaco" w:cs="Monaco"/>
+          <w:color w:val="000000"/>
+          <w:sz w:val="20"/>
+          <w:szCs w:val="20"/>
+        </w:rPr>
+        <w:t>super</w:t>
+      </w:r>
+      <w:r>
+        <w:rPr>
+          <w:rFonts w:ascii="Monaco" w:hAnsi="Monaco" w:cs="Monaco"/>
+          <w:color w:val="000000"/>
+          <w:sz w:val="20"/>
+          <w:szCs w:val="20"/>
+        </w:rPr>
+        <w:t xml:space="preserve"> script </w:t>
       </w:r>
       <w:r>
         <w:rPr>
@@ -1986,7 +2010,25 @@
           <w:sz w:val="20"/>
           <w:szCs w:val="20"/>
         </w:rPr>
-        <w:t xml:space="preserve">Running useless mandatory script </w:t>
+        <w:t xml:space="preserve">Running </w:t>
+      </w:r>
+      <w:r>
+        <w:rPr>
+          <w:rFonts w:ascii="Monaco" w:hAnsi="Monaco" w:cs="Monaco"/>
+          <w:color w:val="000000"/>
+          <w:sz w:val="20"/>
+          <w:szCs w:val="20"/>
+        </w:rPr>
+        <w:t>super</w:t>
+      </w:r>
+      <w:r>
+        <w:rPr>
+          <w:rFonts w:ascii="Monaco" w:hAnsi="Monaco" w:cs="Monaco"/>
+          <w:color w:val="000000"/>
+          <w:sz w:val="20"/>
+          <w:szCs w:val="20"/>
+        </w:rPr>
+        <w:t xml:space="preserve">script </w:t>
       </w:r>
       <w:r>
         <w:rPr>
@@ -2055,34 +2097,14 @@
       </w:pPr>
     </w:p>
     <w:p>
-      <w:pPr>
-        <w:rPr>
-          <w:rFonts w:ascii="Monaco" w:hAnsi="Monaco" w:cs="Monaco"/>
-          <w:color w:val="000000"/>
-          <w:sz w:val="20"/>
-          <w:szCs w:val="20"/>
-        </w:rPr>
-      </w:pPr>
-    </w:p>
-    <w:p>
-      <w:pPr>
-        <w:rPr>
-          <w:rFonts w:ascii="Monaco" w:hAnsi="Monaco" w:cs="Monaco"/>
-          <w:color w:val="000000"/>
-          <w:sz w:val="20"/>
-          <w:szCs w:val="20"/>
-        </w:rPr>
-      </w:pPr>
-    </w:p>
-    <w:p>
-      <w:r>
-        <w:rPr>
-          <w:rFonts w:ascii="Monaco" w:hAnsi="Monaco" w:cs="Monaco"/>
-          <w:color w:val="000000"/>
-          <w:sz w:val="20"/>
-          <w:szCs w:val="20"/>
-        </w:rPr>
-        <w:t xml:space="preserve">note: mandatory script is not useless; I originally had it return the time which was always .00001 nanosecs which was useless and I'm too busy studying for finals to fix small errors. </w:t>
+      <w:r>
+        <w:rPr>
+          <w:rFonts w:ascii="Monaco" w:hAnsi="Monaco" w:cs="Monaco"/>
+          <w:color w:val="000000"/>
+          <w:sz w:val="20"/>
+          <w:szCs w:val="20"/>
+        </w:rPr>
+        <w:t xml:space="preserve"> </w:t>
       </w:r>
     </w:p>
     <w:sectPr>

</xml_diff>

<commit_message>
ops per 1 ms, not per 100
in superscript
</commit_message>
<xml_diff>
--- a/README_hw6.docx
+++ b/README_hw6.docx
@@ -16,24 +16,6 @@
     </w:p>
     <w:p/>
     <w:p>
-      <w:r>
-        <w:t xml:space="preserve">Also, for my script I standardized it to </w:t>
-      </w:r>
-      <w:r>
-        <w:t>100 milliseconds</w:t>
-      </w:r>
-      <w:r>
-        <w:t xml:space="preserve"> instead of 1</w:t>
-      </w:r>
-      <w:r>
-        <w:t xml:space="preserve"> millisecond</w:t>
-      </w:r>
-      <w:r>
-        <w:t>.</w:t>
-      </w:r>
-    </w:p>
-    <w:p/>
-    <w:p>
       <w:pPr>
         <w:widowControl w:val="0"/>
         <w:autoSpaceDE w:val="0"/>
@@ -170,7 +152,7 @@
         <w:rPr>
           <w:rFonts w:ascii="Times Roman" w:hAnsi="Times Roman" w:cs="Times Roman"/>
         </w:rPr>
-        <w:t>My throughput improved from 73 operations in 100 milliseconds to 88 operations. This is because the workload is mostly gets, and my revised cache takes the same amount of time to get a present element, and less time to get an absent element.</w:t>
+        <w:t>My throughput improved from .73 operations per millisecond to .88 operations. This is because the workload is mostly gets, and my revised cache takes the same amount of time to get a present element, and less time to get an absent element.</w:t>
       </w:r>
     </w:p>
     <w:p>
@@ -1118,7 +1100,7 @@
           <w:szCs w:val="20"/>
         </w:rPr>
         <w:tab/>
-        <w:t>operations per 100 millisecs: 73</w:t>
+        <w:t>avg operations per millisec: .73</w:t>
       </w:r>
     </w:p>
     <w:p>
@@ -2001,9 +1983,12 @@
     </w:p>
     <w:p>
       <w:pPr>
-        <w:rPr>
-          <w:rFonts w:ascii="Monaco" w:hAnsi="Monaco" w:cs="Monaco"/>
-          <w:color w:val="000000"/>
+        <w:widowControl w:val="0"/>
+        <w:autoSpaceDE w:val="0"/>
+        <w:autoSpaceDN w:val="0"/>
+        <w:adjustRightInd w:val="0"/>
+        <w:rPr>
+          <w:rFonts w:ascii="Monaco" w:hAnsi="Monaco" w:cs="Monaco"/>
           <w:sz w:val="20"/>
           <w:szCs w:val="20"/>
         </w:rPr>
@@ -2039,19 +2024,16 @@
           <w:szCs w:val="20"/>
         </w:rPr>
         <w:tab/>
-        <w:t xml:space="preserve"> operations per 100 millisecs: 88</w:t>
-      </w:r>
-    </w:p>
-    <w:p>
-      <w:r>
-        <w:rPr>
-          <w:rFonts w:ascii="Monaco" w:hAnsi="Monaco" w:cs="Monaco"/>
-          <w:color w:val="000000"/>
-          <w:sz w:val="20"/>
-          <w:szCs w:val="20"/>
-        </w:rPr>
-        <w:t xml:space="preserve"> </w:t>
-      </w:r>
+        <w:t xml:space="preserve"> avg operations per millisec: .88</w:t>
+      </w:r>
+    </w:p>
+    <w:p>
+      <w:pPr>
+        <w:widowControl w:val="0"/>
+        <w:autoSpaceDE w:val="0"/>
+        <w:autoSpaceDN w:val="0"/>
+        <w:adjustRightInd w:val="0"/>
+      </w:pPr>
     </w:p>
     <w:sectPr>
       <w:pgSz w:w="12240" w:h="15840"/>

</xml_diff>